<commit_message>
spring cloud netflix eureka-service discovery & registry AND LoadBalancer
</commit_message>
<xml_diff>
--- a/explanation-about-microservice.docx
+++ b/explanation-about-microservice.docx
@@ -1743,10 +1743,7 @@
       </w:r>
       <w:proofErr w:type="gramStart"/>
       <w:r>
-        <w:t>things</w:t>
-      </w:r>
-      <w:r>
-        <w:t>:-</w:t>
+        <w:t>things:-</w:t>
       </w:r>
       <w:proofErr w:type="gramEnd"/>
       <w:r>
@@ -2137,13 +2134,7 @@
         <w:ind w:left="102"/>
       </w:pPr>
       <w:r>
-        <w:t>2</w:t>
-      </w:r>
-      <w:r>
-        <w:t>,</w:t>
-      </w:r>
-      <w:r>
-        <w:t xml:space="preserve"> create interface file in student-service and then put address controller methods signature. like below</w:t>
+        <w:t>2, create interface file in student-service and then put address controller methods signature. like below</w:t>
       </w:r>
     </w:p>
     <w:p>
@@ -2824,10 +2815,7 @@
     </w:p>
     <w:p>
       <w:r>
-        <w:t>3</w:t>
-      </w:r>
-      <w:r>
-        <w:t xml:space="preserve">, </w:t>
+        <w:t xml:space="preserve">3, </w:t>
       </w:r>
       <w:proofErr w:type="spellStart"/>
       <w:r>
@@ -2908,9 +2896,10 @@
     <w:p>
       <w:pPr>
         <w:rPr>
-          <w:b/>
-          <w:bCs/>
-          <w:color w:val="000000" w:themeColor="text1"/>
+          <w:rFonts w:ascii="Consolas" w:hAnsi="Consolas" w:cs="Consolas"/>
+          <w:color w:val="000000" w:themeColor="text1"/>
+          <w:sz w:val="20"/>
+          <w:szCs w:val="20"/>
         </w:rPr>
       </w:pPr>
       <w:r>
@@ -2969,6 +2958,1233 @@
         <w:t>;</w:t>
       </w:r>
       <w:proofErr w:type="gramEnd"/>
+    </w:p>
+    <w:p>
+      <w:pPr>
+        <w:rPr>
+          <w:rFonts w:ascii="Consolas" w:hAnsi="Consolas" w:cs="Consolas"/>
+          <w:color w:val="000000" w:themeColor="text1"/>
+          <w:sz w:val="20"/>
+          <w:szCs w:val="20"/>
+        </w:rPr>
+      </w:pPr>
+    </w:p>
+    <w:p>
+      <w:pPr>
+        <w:rPr>
+          <w:b/>
+          <w:bCs/>
+          <w:sz w:val="32"/>
+          <w:szCs w:val="32"/>
+        </w:rPr>
+      </w:pPr>
+      <w:r>
+        <w:rPr>
+          <w:b/>
+          <w:bCs/>
+          <w:sz w:val="32"/>
+          <w:szCs w:val="32"/>
+        </w:rPr>
+        <w:t>S</w:t>
+      </w:r>
+      <w:r>
+        <w:rPr>
+          <w:b/>
+          <w:bCs/>
+          <w:sz w:val="32"/>
+          <w:szCs w:val="32"/>
+        </w:rPr>
+        <w:t>ervice</w:t>
+      </w:r>
+      <w:r>
+        <w:rPr>
+          <w:b/>
+          <w:bCs/>
+          <w:sz w:val="32"/>
+          <w:szCs w:val="32"/>
+        </w:rPr>
+        <w:t xml:space="preserve"> Discovery and Registry</w:t>
+      </w:r>
+    </w:p>
+    <w:p>
+      <w:pPr>
+        <w:rPr>
+          <w:b/>
+          <w:bCs/>
+        </w:rPr>
+      </w:pPr>
+      <w:r>
+        <w:t xml:space="preserve">Its all about if one of the service change </w:t>
+      </w:r>
+      <w:proofErr w:type="spellStart"/>
+      <w:r>
+        <w:t>url</w:t>
+      </w:r>
+      <w:proofErr w:type="spellEnd"/>
+      <w:r>
+        <w:t xml:space="preserve"> or port number and if that service is implemented in many service, it become really hard to update all service. So to resolve this issue, create one service and register all service in to this service. And make life easy lol. In spring there is one big thing to register services called </w:t>
+      </w:r>
+      <w:r>
+        <w:rPr>
+          <w:b/>
+          <w:bCs/>
+        </w:rPr>
+        <w:t>Spring Cloud Eureka</w:t>
+      </w:r>
+    </w:p>
+    <w:p>
+      <w:pPr>
+        <w:rPr>
+          <w:b/>
+          <w:bCs/>
+        </w:rPr>
+      </w:pPr>
+      <w:r>
+        <w:rPr>
+          <w:b/>
+          <w:bCs/>
+        </w:rPr>
+        <w:t xml:space="preserve">Step to use </w:t>
+      </w:r>
+      <w:r>
+        <w:rPr>
+          <w:b/>
+          <w:bCs/>
+          <w:color w:val="FF0000"/>
+        </w:rPr>
+        <w:t>Eureka</w:t>
+      </w:r>
+      <w:r>
+        <w:rPr>
+          <w:b/>
+          <w:bCs/>
+        </w:rPr>
+        <w:t xml:space="preserve"> follow below step.</w:t>
+      </w:r>
+    </w:p>
+    <w:p>
+      <w:r>
+        <w:t>1, create new spring boot app</w:t>
+      </w:r>
+    </w:p>
+    <w:p>
+      <w:r>
+        <w:t xml:space="preserve">2, add below dependency </w:t>
+      </w:r>
+    </w:p>
+    <w:p>
+      <w:pPr>
+        <w:rPr>
+          <w:b/>
+          <w:bCs/>
+          <w:color w:val="000000" w:themeColor="text1"/>
+          <w:highlight w:val="green"/>
+        </w:rPr>
+      </w:pPr>
+      <w:r>
+        <w:rPr>
+          <w:b/>
+          <w:bCs/>
+          <w:color w:val="000000" w:themeColor="text1"/>
+          <w:highlight w:val="green"/>
+        </w:rPr>
+        <w:t>&lt;dependency&gt;</w:t>
+      </w:r>
+    </w:p>
+    <w:p>
+      <w:pPr>
+        <w:rPr>
+          <w:b/>
+          <w:bCs/>
+          <w:color w:val="000000" w:themeColor="text1"/>
+          <w:highlight w:val="green"/>
+        </w:rPr>
+      </w:pPr>
+      <w:r>
+        <w:rPr>
+          <w:b/>
+          <w:bCs/>
+          <w:color w:val="000000" w:themeColor="text1"/>
+          <w:highlight w:val="green"/>
+        </w:rPr>
+        <w:t xml:space="preserve">    </w:t>
+      </w:r>
+      <w:proofErr w:type="gramStart"/>
+      <w:r>
+        <w:rPr>
+          <w:b/>
+          <w:bCs/>
+          <w:color w:val="000000" w:themeColor="text1"/>
+          <w:highlight w:val="green"/>
+        </w:rPr>
+        <w:t>&lt;</w:t>
+      </w:r>
+      <w:proofErr w:type="spellStart"/>
+      <w:r>
+        <w:rPr>
+          <w:b/>
+          <w:bCs/>
+          <w:color w:val="000000" w:themeColor="text1"/>
+          <w:highlight w:val="green"/>
+        </w:rPr>
+        <w:t>groupId</w:t>
+      </w:r>
+      <w:proofErr w:type="spellEnd"/>
+      <w:r>
+        <w:rPr>
+          <w:b/>
+          <w:bCs/>
+          <w:color w:val="000000" w:themeColor="text1"/>
+          <w:highlight w:val="green"/>
+        </w:rPr>
+        <w:t>&gt;</w:t>
+      </w:r>
+      <w:proofErr w:type="spellStart"/>
+      <w:r>
+        <w:rPr>
+          <w:b/>
+          <w:bCs/>
+          <w:color w:val="000000" w:themeColor="text1"/>
+          <w:highlight w:val="green"/>
+        </w:rPr>
+        <w:t>org.springframework.cloud</w:t>
+      </w:r>
+      <w:proofErr w:type="spellEnd"/>
+      <w:proofErr w:type="gramEnd"/>
+      <w:r>
+        <w:rPr>
+          <w:b/>
+          <w:bCs/>
+          <w:color w:val="000000" w:themeColor="text1"/>
+          <w:highlight w:val="green"/>
+        </w:rPr>
+        <w:t>&lt;/</w:t>
+      </w:r>
+      <w:proofErr w:type="spellStart"/>
+      <w:r>
+        <w:rPr>
+          <w:b/>
+          <w:bCs/>
+          <w:color w:val="000000" w:themeColor="text1"/>
+          <w:highlight w:val="green"/>
+        </w:rPr>
+        <w:t>groupId</w:t>
+      </w:r>
+      <w:proofErr w:type="spellEnd"/>
+      <w:r>
+        <w:rPr>
+          <w:b/>
+          <w:bCs/>
+          <w:color w:val="000000" w:themeColor="text1"/>
+          <w:highlight w:val="green"/>
+        </w:rPr>
+        <w:t>&gt;</w:t>
+      </w:r>
+    </w:p>
+    <w:p>
+      <w:pPr>
+        <w:rPr>
+          <w:b/>
+          <w:bCs/>
+          <w:color w:val="000000" w:themeColor="text1"/>
+          <w:highlight w:val="green"/>
+        </w:rPr>
+      </w:pPr>
+      <w:r>
+        <w:rPr>
+          <w:b/>
+          <w:bCs/>
+          <w:color w:val="000000" w:themeColor="text1"/>
+          <w:highlight w:val="green"/>
+        </w:rPr>
+        <w:t xml:space="preserve">    &lt;artifactId&gt;spring-cloud-starter-netflix-eureka-</w:t>
+      </w:r>
+      <w:r>
+        <w:rPr>
+          <w:b/>
+          <w:bCs/>
+          <w:color w:val="C45911" w:themeColor="accent2" w:themeShade="BF"/>
+          <w:highlight w:val="green"/>
+        </w:rPr>
+        <w:t>server</w:t>
+      </w:r>
+      <w:r>
+        <w:rPr>
+          <w:b/>
+          <w:bCs/>
+          <w:color w:val="000000" w:themeColor="text1"/>
+          <w:highlight w:val="green"/>
+        </w:rPr>
+        <w:t>&lt;/artifactId&gt;</w:t>
+      </w:r>
+    </w:p>
+    <w:p>
+      <w:pPr>
+        <w:rPr>
+          <w:b/>
+          <w:bCs/>
+          <w:color w:val="000000" w:themeColor="text1"/>
+        </w:rPr>
+      </w:pPr>
+      <w:r>
+        <w:rPr>
+          <w:b/>
+          <w:bCs/>
+          <w:color w:val="000000" w:themeColor="text1"/>
+          <w:highlight w:val="green"/>
+        </w:rPr>
+        <w:t>&lt;/dependency&gt;</w:t>
+      </w:r>
+    </w:p>
+    <w:p>
+      <w:r>
+        <w:lastRenderedPageBreak/>
+        <w:t>3</w:t>
+      </w:r>
+      <w:r>
+        <w:t>,</w:t>
+      </w:r>
+      <w:r>
+        <w:t xml:space="preserve"> add below things in to </w:t>
+      </w:r>
+      <w:proofErr w:type="spellStart"/>
+      <w:proofErr w:type="gramStart"/>
+      <w:r>
+        <w:t>application.property</w:t>
+      </w:r>
+      <w:proofErr w:type="spellEnd"/>
+      <w:proofErr w:type="gramEnd"/>
+    </w:p>
+    <w:p>
+      <w:pPr>
+        <w:rPr>
+          <w:highlight w:val="green"/>
+        </w:rPr>
+      </w:pPr>
+      <w:proofErr w:type="spellStart"/>
+      <w:r>
+        <w:rPr>
+          <w:highlight w:val="green"/>
+        </w:rPr>
+        <w:t>Server.port</w:t>
+      </w:r>
+      <w:proofErr w:type="spellEnd"/>
+      <w:r>
+        <w:rPr>
+          <w:highlight w:val="green"/>
+        </w:rPr>
+        <w:t>=8761</w:t>
+      </w:r>
+    </w:p>
+    <w:p>
+      <w:r>
+        <w:rPr>
+          <w:highlight w:val="green"/>
+        </w:rPr>
+        <w:t>Spring.application.name=eureka-server</w:t>
+      </w:r>
+    </w:p>
+    <w:p>
+      <w:pPr>
+        <w:rPr>
+          <w:highlight w:val="green"/>
+        </w:rPr>
+      </w:pPr>
+      <w:proofErr w:type="spellStart"/>
+      <w:proofErr w:type="gramStart"/>
+      <w:r>
+        <w:rPr>
+          <w:highlight w:val="green"/>
+        </w:rPr>
+        <w:t>eureka.client</w:t>
+      </w:r>
+      <w:proofErr w:type="gramEnd"/>
+      <w:r>
+        <w:rPr>
+          <w:highlight w:val="green"/>
+        </w:rPr>
+        <w:t>.register</w:t>
+      </w:r>
+      <w:proofErr w:type="spellEnd"/>
+      <w:r>
+        <w:rPr>
+          <w:highlight w:val="green"/>
+        </w:rPr>
+        <w:t>-with-eureka=false</w:t>
+      </w:r>
+    </w:p>
+    <w:p>
+      <w:proofErr w:type="spellStart"/>
+      <w:proofErr w:type="gramStart"/>
+      <w:r>
+        <w:rPr>
+          <w:highlight w:val="green"/>
+        </w:rPr>
+        <w:t>eureka.client</w:t>
+      </w:r>
+      <w:proofErr w:type="gramEnd"/>
+      <w:r>
+        <w:rPr>
+          <w:highlight w:val="green"/>
+        </w:rPr>
+        <w:t>.fetch</w:t>
+      </w:r>
+      <w:proofErr w:type="spellEnd"/>
+      <w:r>
+        <w:rPr>
+          <w:highlight w:val="green"/>
+        </w:rPr>
+        <w:t>-registry=false</w:t>
+      </w:r>
+    </w:p>
+    <w:p>
+      <w:r>
+        <w:t xml:space="preserve">4, add below annotation in main class </w:t>
+      </w:r>
+    </w:p>
+    <w:p>
+      <w:r>
+        <w:rPr>
+          <w:highlight w:val="green"/>
+        </w:rPr>
+        <w:t>@EnableEureka</w:t>
+      </w:r>
+      <w:r>
+        <w:rPr>
+          <w:color w:val="C45911" w:themeColor="accent2" w:themeShade="BF"/>
+          <w:highlight w:val="green"/>
+        </w:rPr>
+        <w:t>Server</w:t>
+      </w:r>
+    </w:p>
+    <w:p>
+      <w:r>
+        <w:t>5, now register all services in eureka-server. To do that add below dependency in all microservices.</w:t>
+      </w:r>
+    </w:p>
+    <w:p>
+      <w:pPr>
+        <w:rPr>
+          <w:b/>
+          <w:bCs/>
+          <w:color w:val="000000" w:themeColor="text1"/>
+          <w:highlight w:val="green"/>
+        </w:rPr>
+      </w:pPr>
+      <w:r>
+        <w:rPr>
+          <w:b/>
+          <w:bCs/>
+          <w:color w:val="000000" w:themeColor="text1"/>
+          <w:highlight w:val="green"/>
+        </w:rPr>
+        <w:t>&lt;dependency&gt;</w:t>
+      </w:r>
+    </w:p>
+    <w:p>
+      <w:pPr>
+        <w:rPr>
+          <w:b/>
+          <w:bCs/>
+          <w:color w:val="000000" w:themeColor="text1"/>
+          <w:highlight w:val="green"/>
+        </w:rPr>
+      </w:pPr>
+      <w:r>
+        <w:rPr>
+          <w:b/>
+          <w:bCs/>
+          <w:color w:val="000000" w:themeColor="text1"/>
+          <w:highlight w:val="green"/>
+        </w:rPr>
+        <w:t xml:space="preserve">    </w:t>
+      </w:r>
+      <w:proofErr w:type="gramStart"/>
+      <w:r>
+        <w:rPr>
+          <w:b/>
+          <w:bCs/>
+          <w:color w:val="000000" w:themeColor="text1"/>
+          <w:highlight w:val="green"/>
+        </w:rPr>
+        <w:t>&lt;</w:t>
+      </w:r>
+      <w:proofErr w:type="spellStart"/>
+      <w:r>
+        <w:rPr>
+          <w:b/>
+          <w:bCs/>
+          <w:color w:val="000000" w:themeColor="text1"/>
+          <w:highlight w:val="green"/>
+        </w:rPr>
+        <w:t>groupId</w:t>
+      </w:r>
+      <w:proofErr w:type="spellEnd"/>
+      <w:r>
+        <w:rPr>
+          <w:b/>
+          <w:bCs/>
+          <w:color w:val="000000" w:themeColor="text1"/>
+          <w:highlight w:val="green"/>
+        </w:rPr>
+        <w:t>&gt;</w:t>
+      </w:r>
+      <w:proofErr w:type="spellStart"/>
+      <w:r>
+        <w:rPr>
+          <w:b/>
+          <w:bCs/>
+          <w:color w:val="000000" w:themeColor="text1"/>
+          <w:highlight w:val="green"/>
+        </w:rPr>
+        <w:t>org.springframework.cloud</w:t>
+      </w:r>
+      <w:proofErr w:type="spellEnd"/>
+      <w:proofErr w:type="gramEnd"/>
+      <w:r>
+        <w:rPr>
+          <w:b/>
+          <w:bCs/>
+          <w:color w:val="000000" w:themeColor="text1"/>
+          <w:highlight w:val="green"/>
+        </w:rPr>
+        <w:t>&lt;/</w:t>
+      </w:r>
+      <w:proofErr w:type="spellStart"/>
+      <w:r>
+        <w:rPr>
+          <w:b/>
+          <w:bCs/>
+          <w:color w:val="000000" w:themeColor="text1"/>
+          <w:highlight w:val="green"/>
+        </w:rPr>
+        <w:t>groupId</w:t>
+      </w:r>
+      <w:proofErr w:type="spellEnd"/>
+      <w:r>
+        <w:rPr>
+          <w:b/>
+          <w:bCs/>
+          <w:color w:val="000000" w:themeColor="text1"/>
+          <w:highlight w:val="green"/>
+        </w:rPr>
+        <w:t>&gt;</w:t>
+      </w:r>
+    </w:p>
+    <w:p>
+      <w:pPr>
+        <w:rPr>
+          <w:b/>
+          <w:bCs/>
+          <w:color w:val="000000" w:themeColor="text1"/>
+          <w:highlight w:val="green"/>
+        </w:rPr>
+      </w:pPr>
+      <w:r>
+        <w:rPr>
+          <w:b/>
+          <w:bCs/>
+          <w:color w:val="000000" w:themeColor="text1"/>
+          <w:highlight w:val="green"/>
+        </w:rPr>
+        <w:t xml:space="preserve">    &lt;artifactId&gt;spring-cloud-starter-netflix-eureka-</w:t>
+      </w:r>
+      <w:r>
+        <w:rPr>
+          <w:b/>
+          <w:bCs/>
+          <w:color w:val="C45911" w:themeColor="accent2" w:themeShade="BF"/>
+          <w:highlight w:val="green"/>
+        </w:rPr>
+        <w:t>client</w:t>
+      </w:r>
+      <w:r>
+        <w:rPr>
+          <w:b/>
+          <w:bCs/>
+          <w:color w:val="000000" w:themeColor="text1"/>
+          <w:highlight w:val="green"/>
+        </w:rPr>
+        <w:t>&lt;/artifactId&gt;</w:t>
+      </w:r>
+    </w:p>
+    <w:p>
+      <w:pPr>
+        <w:rPr>
+          <w:b/>
+          <w:bCs/>
+          <w:color w:val="000000" w:themeColor="text1"/>
+        </w:rPr>
+      </w:pPr>
+      <w:r>
+        <w:rPr>
+          <w:b/>
+          <w:bCs/>
+          <w:color w:val="000000" w:themeColor="text1"/>
+          <w:highlight w:val="green"/>
+        </w:rPr>
+        <w:t>&lt;/dependency&gt;</w:t>
+      </w:r>
+    </w:p>
+    <w:p>
+      <w:r>
+        <w:t>6</w:t>
+      </w:r>
+      <w:r>
+        <w:t>,</w:t>
+      </w:r>
+      <w:r>
+        <w:t xml:space="preserve"> add below annotation in</w:t>
+      </w:r>
+      <w:r>
+        <w:t xml:space="preserve"> </w:t>
+      </w:r>
+      <w:proofErr w:type="spellStart"/>
+      <w:r>
+        <w:t>mani</w:t>
+      </w:r>
+      <w:proofErr w:type="spellEnd"/>
+      <w:r>
+        <w:t xml:space="preserve"> class </w:t>
+      </w:r>
+      <w:proofErr w:type="gramStart"/>
+      <w:r>
+        <w:t xml:space="preserve">of </w:t>
+      </w:r>
+      <w:r>
+        <w:t xml:space="preserve"> all</w:t>
+      </w:r>
+      <w:proofErr w:type="gramEnd"/>
+      <w:r>
+        <w:t xml:space="preserve"> microservices</w:t>
+      </w:r>
+    </w:p>
+    <w:p>
+      <w:pPr>
+        <w:rPr>
+          <w:color w:val="C45911" w:themeColor="accent2" w:themeShade="BF"/>
+        </w:rPr>
+      </w:pPr>
+      <w:r>
+        <w:rPr>
+          <w:highlight w:val="green"/>
+        </w:rPr>
+        <w:t>@EnableEureka</w:t>
+      </w:r>
+      <w:r>
+        <w:rPr>
+          <w:color w:val="C45911" w:themeColor="accent2" w:themeShade="BF"/>
+          <w:highlight w:val="green"/>
+        </w:rPr>
+        <w:t>Client</w:t>
+      </w:r>
+    </w:p>
+    <w:p>
+      <w:r>
+        <w:t>7</w:t>
+      </w:r>
+      <w:r>
+        <w:t>,</w:t>
+      </w:r>
+      <w:r>
+        <w:t xml:space="preserve"> add eureka </w:t>
+      </w:r>
+      <w:proofErr w:type="spellStart"/>
+      <w:r>
+        <w:t>url</w:t>
+      </w:r>
+      <w:proofErr w:type="spellEnd"/>
+      <w:r>
+        <w:t xml:space="preserve"> in all microservices </w:t>
+      </w:r>
+      <w:proofErr w:type="spellStart"/>
+      <w:proofErr w:type="gramStart"/>
+      <w:r>
+        <w:t>application.property</w:t>
+      </w:r>
+      <w:proofErr w:type="spellEnd"/>
+      <w:proofErr w:type="gramEnd"/>
+      <w:r>
+        <w:t xml:space="preserve"> </w:t>
+      </w:r>
+    </w:p>
+    <w:p>
+      <w:proofErr w:type="gramStart"/>
+      <w:r>
+        <w:rPr>
+          <w:highlight w:val="green"/>
+        </w:rPr>
+        <w:t>Eureka.client.service</w:t>
+      </w:r>
+      <w:proofErr w:type="gramEnd"/>
+      <w:r>
+        <w:rPr>
+          <w:highlight w:val="green"/>
+        </w:rPr>
+        <w:t>-url.defaultZone=http://localhost:8761/eureka</w:t>
+      </w:r>
+    </w:p>
+    <w:p>
+      <w:r>
+        <w:t xml:space="preserve">8, now update @FeignClient annotation, because we can’t call by </w:t>
+      </w:r>
+      <w:proofErr w:type="spellStart"/>
+      <w:r>
+        <w:t>url</w:t>
+      </w:r>
+      <w:proofErr w:type="spellEnd"/>
+      <w:r>
+        <w:t xml:space="preserve"> anymore, so remove </w:t>
+      </w:r>
+      <w:proofErr w:type="spellStart"/>
+      <w:r>
+        <w:t>url</w:t>
+      </w:r>
+      <w:proofErr w:type="spellEnd"/>
+      <w:r>
+        <w:t xml:space="preserve"> from it and  call by service name. in this project update </w:t>
+      </w:r>
+      <w:proofErr w:type="spellStart"/>
+      <w:r>
+        <w:t>AddressFeignClient</w:t>
+      </w:r>
+      <w:proofErr w:type="spellEnd"/>
+      <w:r>
+        <w:t xml:space="preserve"> interface like below.</w:t>
+      </w:r>
+    </w:p>
+    <w:p>
+      <w:r>
+        <w:rPr>
+          <w:highlight w:val="green"/>
+        </w:rPr>
+        <w:t>@</w:t>
+      </w:r>
+      <w:proofErr w:type="gramStart"/>
+      <w:r>
+        <w:rPr>
+          <w:highlight w:val="green"/>
+        </w:rPr>
+        <w:t>FeignClient(</w:t>
+      </w:r>
+      <w:proofErr w:type="gramEnd"/>
+      <w:r>
+        <w:rPr>
+          <w:highlight w:val="green"/>
+        </w:rPr>
+        <w:t>value=”address-service”, path=”/</w:t>
+      </w:r>
+      <w:proofErr w:type="spellStart"/>
+      <w:r>
+        <w:rPr>
+          <w:highlight w:val="green"/>
+        </w:rPr>
+        <w:t>api</w:t>
+      </w:r>
+      <w:proofErr w:type="spellEnd"/>
+      <w:r>
+        <w:rPr>
+          <w:highlight w:val="green"/>
+        </w:rPr>
+        <w:t>/address”)</w:t>
+      </w:r>
+    </w:p>
+    <w:p>
+      <w:pPr>
+        <w:rPr>
+          <w:b/>
+          <w:bCs/>
+          <w:color w:val="000000" w:themeColor="text1"/>
+        </w:rPr>
+      </w:pPr>
+    </w:p>
+    <w:p>
+      <w:pPr>
+        <w:rPr>
+          <w:b/>
+          <w:bCs/>
+          <w:color w:val="000000" w:themeColor="text1"/>
+          <w:sz w:val="32"/>
+          <w:szCs w:val="32"/>
+        </w:rPr>
+      </w:pPr>
+      <w:proofErr w:type="spellStart"/>
+      <w:r>
+        <w:rPr>
+          <w:b/>
+          <w:bCs/>
+          <w:color w:val="000000" w:themeColor="text1"/>
+          <w:sz w:val="32"/>
+          <w:szCs w:val="32"/>
+        </w:rPr>
+        <w:t>LoadBalancer</w:t>
+      </w:r>
+      <w:proofErr w:type="spellEnd"/>
+    </w:p>
+    <w:p>
+      <w:pPr>
+        <w:rPr>
+          <w:b/>
+          <w:bCs/>
+          <w:color w:val="000000" w:themeColor="text1"/>
+          <w:sz w:val="32"/>
+          <w:szCs w:val="32"/>
+        </w:rPr>
+      </w:pPr>
+      <w:r>
+        <w:t>1</w:t>
+      </w:r>
+      <w:r>
+        <w:t>,</w:t>
+      </w:r>
+      <w:r>
+        <w:t xml:space="preserve"> add below dependency in student-service</w:t>
+      </w:r>
+    </w:p>
+    <w:p>
+      <w:pPr>
+        <w:rPr>
+          <w:b/>
+          <w:bCs/>
+          <w:color w:val="000000" w:themeColor="text1"/>
+          <w:highlight w:val="green"/>
+        </w:rPr>
+      </w:pPr>
+      <w:r>
+        <w:rPr>
+          <w:b/>
+          <w:bCs/>
+          <w:color w:val="000000" w:themeColor="text1"/>
+          <w:highlight w:val="green"/>
+        </w:rPr>
+        <w:t>&lt;dependency&gt;</w:t>
+      </w:r>
+    </w:p>
+    <w:p>
+      <w:pPr>
+        <w:rPr>
+          <w:b/>
+          <w:bCs/>
+          <w:color w:val="000000" w:themeColor="text1"/>
+          <w:highlight w:val="green"/>
+        </w:rPr>
+      </w:pPr>
+      <w:r>
+        <w:rPr>
+          <w:b/>
+          <w:bCs/>
+          <w:color w:val="000000" w:themeColor="text1"/>
+          <w:highlight w:val="green"/>
+        </w:rPr>
+        <w:t xml:space="preserve">    </w:t>
+      </w:r>
+      <w:proofErr w:type="gramStart"/>
+      <w:r>
+        <w:rPr>
+          <w:b/>
+          <w:bCs/>
+          <w:color w:val="000000" w:themeColor="text1"/>
+          <w:highlight w:val="green"/>
+        </w:rPr>
+        <w:t>&lt;</w:t>
+      </w:r>
+      <w:proofErr w:type="spellStart"/>
+      <w:r>
+        <w:rPr>
+          <w:b/>
+          <w:bCs/>
+          <w:color w:val="000000" w:themeColor="text1"/>
+          <w:highlight w:val="green"/>
+        </w:rPr>
+        <w:t>groupId</w:t>
+      </w:r>
+      <w:proofErr w:type="spellEnd"/>
+      <w:r>
+        <w:rPr>
+          <w:b/>
+          <w:bCs/>
+          <w:color w:val="000000" w:themeColor="text1"/>
+          <w:highlight w:val="green"/>
+        </w:rPr>
+        <w:t>&gt;</w:t>
+      </w:r>
+      <w:proofErr w:type="spellStart"/>
+      <w:r>
+        <w:rPr>
+          <w:b/>
+          <w:bCs/>
+          <w:color w:val="000000" w:themeColor="text1"/>
+          <w:highlight w:val="green"/>
+        </w:rPr>
+        <w:t>org.springframework.cloud</w:t>
+      </w:r>
+      <w:proofErr w:type="spellEnd"/>
+      <w:proofErr w:type="gramEnd"/>
+      <w:r>
+        <w:rPr>
+          <w:b/>
+          <w:bCs/>
+          <w:color w:val="000000" w:themeColor="text1"/>
+          <w:highlight w:val="green"/>
+        </w:rPr>
+        <w:t>&lt;/</w:t>
+      </w:r>
+      <w:proofErr w:type="spellStart"/>
+      <w:r>
+        <w:rPr>
+          <w:b/>
+          <w:bCs/>
+          <w:color w:val="000000" w:themeColor="text1"/>
+          <w:highlight w:val="green"/>
+        </w:rPr>
+        <w:t>groupId</w:t>
+      </w:r>
+      <w:proofErr w:type="spellEnd"/>
+      <w:r>
+        <w:rPr>
+          <w:b/>
+          <w:bCs/>
+          <w:color w:val="000000" w:themeColor="text1"/>
+          <w:highlight w:val="green"/>
+        </w:rPr>
+        <w:t>&gt;</w:t>
+      </w:r>
+    </w:p>
+    <w:p>
+      <w:pPr>
+        <w:rPr>
+          <w:b/>
+          <w:bCs/>
+          <w:color w:val="000000" w:themeColor="text1"/>
+          <w:highlight w:val="green"/>
+        </w:rPr>
+      </w:pPr>
+      <w:r>
+        <w:rPr>
+          <w:b/>
+          <w:bCs/>
+          <w:color w:val="000000" w:themeColor="text1"/>
+          <w:highlight w:val="green"/>
+        </w:rPr>
+        <w:t xml:space="preserve">    &lt;</w:t>
+      </w:r>
+      <w:proofErr w:type="spellStart"/>
+      <w:r>
+        <w:rPr>
+          <w:b/>
+          <w:bCs/>
+          <w:color w:val="000000" w:themeColor="text1"/>
+          <w:highlight w:val="green"/>
+        </w:rPr>
+        <w:t>artifactId</w:t>
+      </w:r>
+      <w:proofErr w:type="spellEnd"/>
+      <w:r>
+        <w:rPr>
+          <w:b/>
+          <w:bCs/>
+          <w:color w:val="000000" w:themeColor="text1"/>
+          <w:highlight w:val="green"/>
+        </w:rPr>
+        <w:t>&gt;spring-cloud-starter-</w:t>
+      </w:r>
+      <w:proofErr w:type="spellStart"/>
+      <w:r>
+        <w:rPr>
+          <w:b/>
+          <w:bCs/>
+          <w:color w:val="000000" w:themeColor="text1"/>
+          <w:highlight w:val="green"/>
+        </w:rPr>
+        <w:t>loadbalancer</w:t>
+      </w:r>
+      <w:proofErr w:type="spellEnd"/>
+      <w:r>
+        <w:rPr>
+          <w:b/>
+          <w:bCs/>
+          <w:color w:val="000000" w:themeColor="text1"/>
+          <w:highlight w:val="green"/>
+        </w:rPr>
+        <w:t>&lt;/</w:t>
+      </w:r>
+      <w:proofErr w:type="spellStart"/>
+      <w:r>
+        <w:rPr>
+          <w:b/>
+          <w:bCs/>
+          <w:color w:val="000000" w:themeColor="text1"/>
+          <w:highlight w:val="green"/>
+        </w:rPr>
+        <w:t>artifactId</w:t>
+      </w:r>
+      <w:proofErr w:type="spellEnd"/>
+      <w:r>
+        <w:rPr>
+          <w:b/>
+          <w:bCs/>
+          <w:color w:val="000000" w:themeColor="text1"/>
+          <w:highlight w:val="green"/>
+        </w:rPr>
+        <w:t>&gt;</w:t>
+      </w:r>
+    </w:p>
+    <w:p>
+      <w:pPr>
+        <w:rPr>
+          <w:b/>
+          <w:bCs/>
+          <w:color w:val="000000" w:themeColor="text1"/>
+          <w:highlight w:val="green"/>
+        </w:rPr>
+      </w:pPr>
+      <w:r>
+        <w:rPr>
+          <w:b/>
+          <w:bCs/>
+          <w:color w:val="000000" w:themeColor="text1"/>
+          <w:highlight w:val="green"/>
+        </w:rPr>
+        <w:t xml:space="preserve">    &lt;version&gt;3.1.4&lt;/version&gt;</w:t>
+      </w:r>
+    </w:p>
+    <w:p>
+      <w:pPr>
+        <w:rPr>
+          <w:b/>
+          <w:bCs/>
+          <w:color w:val="000000" w:themeColor="text1"/>
+        </w:rPr>
+      </w:pPr>
+      <w:r>
+        <w:rPr>
+          <w:b/>
+          <w:bCs/>
+          <w:color w:val="000000" w:themeColor="text1"/>
+          <w:highlight w:val="green"/>
+        </w:rPr>
+        <w:t>&lt;/dependency&gt;</w:t>
+      </w:r>
+    </w:p>
+    <w:p>
+      <w:r>
+        <w:t>2</w:t>
+      </w:r>
+      <w:r>
+        <w:t>,</w:t>
+      </w:r>
+      <w:r>
+        <w:t xml:space="preserve"> create new java class for configure </w:t>
+      </w:r>
+      <w:proofErr w:type="spellStart"/>
+      <w:r>
+        <w:t>Loadbalancer</w:t>
+      </w:r>
+      <w:proofErr w:type="spellEnd"/>
+      <w:r>
+        <w:t>, like below code.</w:t>
+      </w:r>
+    </w:p>
+    <w:p>
+      <w:pPr>
+        <w:rPr>
+          <w:highlight w:val="green"/>
+        </w:rPr>
+      </w:pPr>
+      <w:r>
+        <w:rPr>
+          <w:highlight w:val="green"/>
+        </w:rPr>
+        <w:t>@LoadBalancerClient(value</w:t>
+      </w:r>
+      <w:proofErr w:type="gramStart"/>
+      <w:r>
+        <w:rPr>
+          <w:highlight w:val="green"/>
+        </w:rPr>
+        <w:t>=”address</w:t>
+      </w:r>
+      <w:proofErr w:type="gramEnd"/>
+      <w:r>
+        <w:rPr>
+          <w:highlight w:val="green"/>
+        </w:rPr>
+        <w:t>-service”)</w:t>
+      </w:r>
+    </w:p>
+    <w:p>
+      <w:pPr>
+        <w:rPr>
+          <w:highlight w:val="green"/>
+        </w:rPr>
+      </w:pPr>
+      <w:r>
+        <w:rPr>
+          <w:highlight w:val="green"/>
+        </w:rPr>
+        <w:lastRenderedPageBreak/>
+        <w:t xml:space="preserve">Public class </w:t>
+      </w:r>
+      <w:proofErr w:type="spellStart"/>
+      <w:proofErr w:type="gramStart"/>
+      <w:r>
+        <w:rPr>
+          <w:highlight w:val="green"/>
+        </w:rPr>
+        <w:t>AdrServiceLoadBalanceConfig</w:t>
+      </w:r>
+      <w:proofErr w:type="spellEnd"/>
+      <w:r>
+        <w:rPr>
+          <w:highlight w:val="green"/>
+        </w:rPr>
+        <w:t>{</w:t>
+      </w:r>
+      <w:proofErr w:type="gramEnd"/>
+    </w:p>
+    <w:p>
+      <w:pPr>
+        <w:rPr>
+          <w:highlight w:val="green"/>
+        </w:rPr>
+      </w:pPr>
+      <w:r>
+        <w:rPr>
+          <w:highlight w:val="green"/>
+        </w:rPr>
+        <w:t xml:space="preserve">        @LoadBalanced</w:t>
+      </w:r>
+    </w:p>
+    <w:p>
+      <w:pPr>
+        <w:rPr>
+          <w:highlight w:val="green"/>
+        </w:rPr>
+      </w:pPr>
+      <w:r>
+        <w:rPr>
+          <w:highlight w:val="green"/>
+        </w:rPr>
+        <w:t xml:space="preserve">        @Bean</w:t>
+      </w:r>
+    </w:p>
+    <w:p>
+      <w:pPr>
+        <w:rPr>
+          <w:highlight w:val="green"/>
+        </w:rPr>
+      </w:pPr>
+      <w:r>
+        <w:rPr>
+          <w:highlight w:val="green"/>
+        </w:rPr>
+        <w:t xml:space="preserve">       Public </w:t>
+      </w:r>
+      <w:proofErr w:type="spellStart"/>
+      <w:r>
+        <w:rPr>
+          <w:highlight w:val="green"/>
+        </w:rPr>
+        <w:t>Feign.Builder</w:t>
+      </w:r>
+      <w:proofErr w:type="spellEnd"/>
+      <w:r>
+        <w:rPr>
+          <w:highlight w:val="green"/>
+        </w:rPr>
+        <w:t xml:space="preserve"> </w:t>
+      </w:r>
+      <w:proofErr w:type="spellStart"/>
+      <w:proofErr w:type="gramStart"/>
+      <w:r>
+        <w:rPr>
+          <w:highlight w:val="green"/>
+        </w:rPr>
+        <w:t>feign</w:t>
+      </w:r>
+      <w:r>
+        <w:rPr>
+          <w:highlight w:val="green"/>
+        </w:rPr>
+        <w:t>Builder</w:t>
+      </w:r>
+      <w:proofErr w:type="spellEnd"/>
+      <w:r>
+        <w:rPr>
+          <w:highlight w:val="green"/>
+        </w:rPr>
+        <w:t>(</w:t>
+      </w:r>
+      <w:proofErr w:type="gramEnd"/>
+      <w:r>
+        <w:rPr>
+          <w:highlight w:val="green"/>
+        </w:rPr>
+        <w:t>){</w:t>
+      </w:r>
+    </w:p>
+    <w:p>
+      <w:pPr>
+        <w:rPr>
+          <w:highlight w:val="green"/>
+        </w:rPr>
+      </w:pPr>
+      <w:r>
+        <w:rPr>
+          <w:highlight w:val="green"/>
+        </w:rPr>
+        <w:t xml:space="preserve">              Return </w:t>
+      </w:r>
+      <w:proofErr w:type="spellStart"/>
+      <w:r>
+        <w:rPr>
+          <w:highlight w:val="green"/>
+        </w:rPr>
+        <w:t>Feign.builder</w:t>
+      </w:r>
+      <w:proofErr w:type="spellEnd"/>
+      <w:r>
+        <w:rPr>
+          <w:highlight w:val="green"/>
+        </w:rPr>
+        <w:t>(</w:t>
+      </w:r>
+      <w:proofErr w:type="gramStart"/>
+      <w:r>
+        <w:rPr>
+          <w:highlight w:val="green"/>
+        </w:rPr>
+        <w:t>);</w:t>
+      </w:r>
+      <w:proofErr w:type="gramEnd"/>
+    </w:p>
+    <w:p>
+      <w:pPr>
+        <w:rPr>
+          <w:highlight w:val="green"/>
+        </w:rPr>
+      </w:pPr>
+      <w:r>
+        <w:rPr>
+          <w:highlight w:val="green"/>
+        </w:rPr>
+        <w:t xml:space="preserve">     }</w:t>
+      </w:r>
+    </w:p>
+    <w:p>
+      <w:pPr>
+        <w:rPr>
+          <w:b/>
+          <w:bCs/>
+          <w:color w:val="000000" w:themeColor="text1"/>
+        </w:rPr>
+      </w:pPr>
+      <w:r>
+        <w:rPr>
+          <w:highlight w:val="green"/>
+        </w:rPr>
+        <w:t>}</w:t>
+      </w:r>
     </w:p>
     <w:sectPr>
       <w:pgSz w:w="12240" w:h="15840"/>
@@ -3223,6 +4439,7 @@
     <w:lsdException w:name="HTML Sample" w:semiHidden="1" w:unhideWhenUsed="1"/>
     <w:lsdException w:name="HTML Typewriter" w:semiHidden="1" w:unhideWhenUsed="1"/>
     <w:lsdException w:name="HTML Variable" w:semiHidden="1" w:unhideWhenUsed="1"/>
+    <w:lsdException w:name="Normal Table" w:semiHidden="1" w:unhideWhenUsed="1"/>
     <w:lsdException w:name="annotation subject" w:semiHidden="1" w:unhideWhenUsed="1"/>
     <w:lsdException w:name="No List" w:semiHidden="1" w:unhideWhenUsed="1"/>
     <w:lsdException w:name="Outline List 1" w:semiHidden="1" w:unhideWhenUsed="1"/>
@@ -3269,8 +4486,10 @@
     <w:lsdException w:name="Table Subtle 2" w:semiHidden="1" w:unhideWhenUsed="1"/>
     <w:lsdException w:name="Table Web 1" w:semiHidden="1" w:unhideWhenUsed="1"/>
     <w:lsdException w:name="Table Web 2" w:semiHidden="1" w:unhideWhenUsed="1"/>
+    <w:lsdException w:name="Table Web 3" w:semiHidden="1" w:unhideWhenUsed="1"/>
     <w:lsdException w:name="Balloon Text" w:semiHidden="1" w:unhideWhenUsed="1"/>
     <w:lsdException w:name="Table Grid" w:uiPriority="39"/>
+    <w:lsdException w:name="Table Theme" w:semiHidden="1" w:unhideWhenUsed="1"/>
     <w:lsdException w:name="Placeholder Text" w:semiHidden="1"/>
     <w:lsdException w:name="No Spacing" w:uiPriority="1" w:qFormat="1"/>
     <w:lsdException w:name="Light Shading" w:uiPriority="60"/>

</xml_diff>